<commit_message>
when user is delete
</commit_message>
<xml_diff>
--- a/c_notes/string_in_c.docx
+++ b/c_notes/string_in_c.docx
@@ -6,6 +6,7 @@
       <w:pPr>
         <w:pStyle w:val="2"/>
         <w:bidi w:val="0"/>
+        <w:ind w:firstLine="440" w:firstLineChars="100"/>
         <w:rPr>
           <w:rFonts w:hint="default"/>
           <w:i/>
@@ -75,19 +76,652 @@
           <w:szCs w:val="28"/>
           <w:lang w:val="en"/>
         </w:rPr>
-        <w:t>ASCII code of null char</w:t>
+        <w:t>ASCII code of null character is 0 (zero).</w:t>
+      </w:r>
+    </w:p>
+    <w:p>
+      <w:pPr>
+        <w:keepNext w:val="0"/>
+        <w:keepLines w:val="0"/>
+        <w:widowControl/>
+        <w:numPr>
+          <w:ilvl w:val="0"/>
+          <w:numId w:val="1"/>
+        </w:numPr>
+        <w:suppressLineNumbers w:val="0"/>
+        <w:ind w:left="0" w:leftChars="0" w:firstLine="0" w:firstLineChars="0"/>
+        <w:jc w:val="left"/>
+        <w:rPr>
+          <w:rFonts w:hint="default"/>
+          <w:sz w:val="28"/>
+          <w:szCs w:val="28"/>
+          <w:lang w:val="en"/>
+        </w:rPr>
+      </w:pPr>
+      <w:r>
+        <w:rPr>
+          <w:rFonts w:hint="default"/>
+          <w:sz w:val="28"/>
+          <w:szCs w:val="28"/>
+          <w:lang w:val="en"/>
+        </w:rPr>
+        <w:t>when we make arrays char type so, then we fill the value when the value fill in bracket and coma(,) but in the last characters we add null character(\0).</w:t>
+      </w:r>
+    </w:p>
+    <w:p>
+      <w:pPr>
+        <w:keepNext w:val="0"/>
+        <w:keepLines w:val="0"/>
+        <w:widowControl/>
+        <w:numPr>
+          <w:ilvl w:val="0"/>
+          <w:numId w:val="0"/>
+        </w:numPr>
+        <w:suppressLineNumbers w:val="0"/>
+        <w:jc w:val="left"/>
+        <w:rPr>
+          <w:rFonts w:hint="default"/>
+          <w:sz w:val="28"/>
+          <w:szCs w:val="28"/>
+          <w:lang w:val="en"/>
+        </w:rPr>
+      </w:pPr>
+    </w:p>
+    <w:p>
+      <w:pPr>
+        <w:keepNext w:val="0"/>
+        <w:keepLines w:val="0"/>
+        <w:widowControl/>
+        <w:numPr>
+          <w:ilvl w:val="0"/>
+          <w:numId w:val="0"/>
+        </w:numPr>
+        <w:suppressLineNumbers w:val="0"/>
+        <w:jc w:val="left"/>
+      </w:pPr>
+      <w:r>
+        <w:drawing>
+          <wp:inline distT="0" distB="0" distL="114300" distR="114300">
+            <wp:extent cx="4077335" cy="309245"/>
+            <wp:effectExtent l="0" t="0" r="18415" b="14605"/>
+            <wp:docPr id="4" name="Picture 2"/>
+            <wp:cNvGraphicFramePr>
+              <a:graphicFrameLocks xmlns:a="http://schemas.openxmlformats.org/drawingml/2006/main" noChangeAspect="true"/>
+            </wp:cNvGraphicFramePr>
+            <a:graphic xmlns:a="http://schemas.openxmlformats.org/drawingml/2006/main">
+              <a:graphicData uri="http://schemas.openxmlformats.org/drawingml/2006/picture">
+                <pic:pic xmlns:pic="http://schemas.openxmlformats.org/drawingml/2006/picture">
+                  <pic:nvPicPr>
+                    <pic:cNvPr id="4" name="Picture 2"/>
+                    <pic:cNvPicPr>
+                      <a:picLocks noChangeAspect="true"/>
+                    </pic:cNvPicPr>
+                  </pic:nvPicPr>
+                  <pic:blipFill>
+                    <a:blip r:embed="rId4"/>
+                    <a:srcRect l="12848" t="33316" r="39518" b="61529"/>
+                    <a:stretch>
+                      <a:fillRect/>
+                    </a:stretch>
+                  </pic:blipFill>
+                  <pic:spPr>
+                    <a:xfrm>
+                      <a:off x="0" y="0"/>
+                      <a:ext cx="4077335" cy="309245"/>
+                    </a:xfrm>
+                    <a:prstGeom prst="rect">
+                      <a:avLst/>
+                    </a:prstGeom>
+                    <a:noFill/>
+                    <a:ln>
+                      <a:noFill/>
+                    </a:ln>
+                  </pic:spPr>
+                </pic:pic>
+              </a:graphicData>
+            </a:graphic>
+          </wp:inline>
+        </w:drawing>
+      </w:r>
+    </w:p>
+    <w:p>
+      <w:pPr>
+        <w:keepNext w:val="0"/>
+        <w:keepLines w:val="0"/>
+        <w:widowControl/>
+        <w:numPr>
+          <w:ilvl w:val="0"/>
+          <w:numId w:val="0"/>
+        </w:numPr>
+        <w:suppressLineNumbers w:val="0"/>
+        <w:jc w:val="left"/>
+        <w:rPr>
+          <w:rFonts w:hint="default"/>
+          <w:lang w:val="en"/>
+        </w:rPr>
+      </w:pPr>
+    </w:p>
+    <w:p>
+      <w:pPr>
+        <w:keepNext w:val="0"/>
+        <w:keepLines w:val="0"/>
+        <w:widowControl/>
+        <w:numPr>
+          <w:ilvl w:val="0"/>
+          <w:numId w:val="0"/>
+        </w:numPr>
+        <w:suppressLineNumbers w:val="0"/>
+        <w:jc w:val="left"/>
+        <w:rPr>
+          <w:rFonts w:hint="default"/>
+          <w:lang w:val="en"/>
+        </w:rPr>
+      </w:pPr>
+    </w:p>
+    <w:p>
+      <w:pPr>
+        <w:keepNext w:val="0"/>
+        <w:keepLines w:val="0"/>
+        <w:widowControl/>
+        <w:numPr>
+          <w:ilvl w:val="0"/>
+          <w:numId w:val="0"/>
+        </w:numPr>
+        <w:suppressLineNumbers w:val="0"/>
+        <w:jc w:val="left"/>
+        <w:rPr>
+          <w:rFonts w:hint="default"/>
+          <w:sz w:val="28"/>
+          <w:szCs w:val="28"/>
+          <w:lang w:val="en"/>
+        </w:rPr>
+      </w:pPr>
+      <w:r>
+        <w:rPr>
+          <w:rFonts w:hint="default"/>
+          <w:sz w:val="28"/>
+          <w:szCs w:val="28"/>
+          <w:lang w:val="en"/>
+        </w:rPr>
+        <w:t>Note :-</w:t>
+      </w:r>
+    </w:p>
+    <w:p>
+      <w:pPr>
+        <w:keepNext w:val="0"/>
+        <w:keepLines w:val="0"/>
+        <w:widowControl/>
+        <w:numPr>
+          <w:ilvl w:val="0"/>
+          <w:numId w:val="2"/>
+        </w:numPr>
+        <w:suppressLineNumbers w:val="0"/>
+        <w:jc w:val="left"/>
+        <w:rPr>
+          <w:rFonts w:hint="default"/>
+          <w:sz w:val="28"/>
+          <w:szCs w:val="28"/>
+          <w:lang w:val="en"/>
+        </w:rPr>
+      </w:pPr>
+      <w:r>
+        <w:rPr>
+          <w:rFonts w:hint="default"/>
+          <w:sz w:val="28"/>
+          <w:szCs w:val="28"/>
+          <w:lang w:val="en"/>
+        </w:rPr>
+        <w:t>If we don’t want to use printf() function so, we can use put() function to print the string and when you can use put() function then carers lying on the new line.</w:t>
+      </w:r>
+    </w:p>
+    <w:p>
+      <w:pPr>
+        <w:keepNext w:val="0"/>
+        <w:keepLines w:val="0"/>
+        <w:widowControl/>
+        <w:numPr>
+          <w:ilvl w:val="0"/>
+          <w:numId w:val="2"/>
+        </w:numPr>
+        <w:suppressLineNumbers w:val="0"/>
+        <w:ind w:left="0" w:leftChars="0" w:firstLine="0" w:firstLineChars="0"/>
+        <w:jc w:val="left"/>
+        <w:rPr>
+          <w:rFonts w:hint="default"/>
+          <w:sz w:val="28"/>
+          <w:szCs w:val="28"/>
+          <w:lang w:val="en"/>
+        </w:rPr>
+      </w:pPr>
+      <w:r>
+        <w:rPr>
+          <w:rFonts w:hint="default"/>
+          <w:sz w:val="28"/>
+          <w:szCs w:val="28"/>
+          <w:lang w:val="en"/>
+        </w:rPr>
+        <w:t>When we can using scanf() function only first word is print.</w:t>
+      </w:r>
+    </w:p>
+    <w:p>
+      <w:pPr>
+        <w:keepNext w:val="0"/>
+        <w:keepLines w:val="0"/>
+        <w:widowControl/>
+        <w:numPr>
+          <w:ilvl w:val="0"/>
+          <w:numId w:val="0"/>
+        </w:numPr>
+        <w:suppressLineNumbers w:val="0"/>
+        <w:jc w:val="left"/>
+        <w:rPr>
+          <w:rFonts w:hint="default"/>
+          <w:sz w:val="28"/>
+          <w:szCs w:val="28"/>
+          <w:lang w:val="en"/>
+        </w:rPr>
+      </w:pPr>
+    </w:p>
+    <w:p>
+      <w:pPr>
+        <w:keepNext w:val="0"/>
+        <w:keepLines w:val="0"/>
+        <w:widowControl/>
+        <w:numPr>
+          <w:ilvl w:val="0"/>
+          <w:numId w:val="0"/>
+        </w:numPr>
+        <w:suppressLineNumbers w:val="0"/>
+        <w:jc w:val="left"/>
+        <w:rPr>
+          <w:rFonts w:hint="default"/>
+          <w:sz w:val="28"/>
+          <w:szCs w:val="28"/>
+          <w:lang w:val="en"/>
+        </w:rPr>
+      </w:pPr>
+    </w:p>
+    <w:p>
+      <w:pPr>
+        <w:numPr>
+          <w:ilvl w:val="0"/>
+          <w:numId w:val="0"/>
+        </w:numPr>
+        <w:rPr>
+          <w:rFonts w:hint="default"/>
+          <w:sz w:val="28"/>
+          <w:szCs w:val="28"/>
+          <w:lang w:val="en"/>
+        </w:rPr>
+      </w:pPr>
+      <w:r>
+        <w:rPr>
+          <w:rFonts w:hint="default"/>
+          <w:sz w:val="28"/>
+          <w:szCs w:val="28"/>
+          <w:lang w:val="en"/>
+        </w:rPr>
+        <w:drawing>
+          <wp:inline distT="0" distB="0" distL="114300" distR="114300">
+            <wp:extent cx="4568190" cy="2132330"/>
+            <wp:effectExtent l="0" t="0" r="3810" b="1270"/>
+            <wp:docPr id="2" name="Picture 2" descr="Screenshot_2020-09-25_16-04-05"/>
+            <wp:cNvGraphicFramePr>
+              <a:graphicFrameLocks xmlns:a="http://schemas.openxmlformats.org/drawingml/2006/main" noChangeAspect="true"/>
+            </wp:cNvGraphicFramePr>
+            <a:graphic xmlns:a="http://schemas.openxmlformats.org/drawingml/2006/main">
+              <a:graphicData uri="http://schemas.openxmlformats.org/drawingml/2006/picture">
+                <pic:pic xmlns:pic="http://schemas.openxmlformats.org/drawingml/2006/picture">
+                  <pic:nvPicPr>
+                    <pic:cNvPr id="2" name="Picture 2" descr="Screenshot_2020-09-25_16-04-05"/>
+                    <pic:cNvPicPr>
+                      <a:picLocks noChangeAspect="true"/>
+                    </pic:cNvPicPr>
+                  </pic:nvPicPr>
+                  <pic:blipFill>
+                    <a:blip r:embed="rId5"/>
+                    <a:srcRect t="10388" r="55795" b="45828"/>
+                    <a:stretch>
+                      <a:fillRect/>
+                    </a:stretch>
+                  </pic:blipFill>
+                  <pic:spPr>
+                    <a:xfrm>
+                      <a:off x="0" y="0"/>
+                      <a:ext cx="4568190" cy="2132330"/>
+                    </a:xfrm>
+                    <a:prstGeom prst="rect">
+                      <a:avLst/>
+                    </a:prstGeom>
+                  </pic:spPr>
+                </pic:pic>
+              </a:graphicData>
+            </a:graphic>
+          </wp:inline>
+        </w:drawing>
+      </w:r>
+    </w:p>
+    <w:p>
+      <w:pPr>
+        <w:numPr>
+          <w:ilvl w:val="0"/>
+          <w:numId w:val="0"/>
+        </w:numPr>
+        <w:rPr>
+          <w:rFonts w:hint="default"/>
+          <w:sz w:val="28"/>
+          <w:szCs w:val="28"/>
+          <w:lang w:val="en"/>
+        </w:rPr>
+      </w:pPr>
+    </w:p>
+    <w:p>
+      <w:pPr>
+        <w:numPr>
+          <w:ilvl w:val="0"/>
+          <w:numId w:val="0"/>
+        </w:numPr>
+        <w:rPr>
+          <w:rFonts w:hint="default"/>
+          <w:sz w:val="28"/>
+          <w:szCs w:val="28"/>
+          <w:lang w:val="en"/>
+        </w:rPr>
+      </w:pPr>
+      <w:r>
+        <w:rPr>
+          <w:rFonts w:hint="default"/>
+          <w:sz w:val="28"/>
+          <w:szCs w:val="28"/>
+          <w:lang w:val="en"/>
+        </w:rPr>
+        <w:t xml:space="preserve">:- String related function :- </w:t>
+      </w:r>
+    </w:p>
+    <w:p>
+      <w:pPr>
+        <w:numPr>
+          <w:ilvl w:val="0"/>
+          <w:numId w:val="0"/>
+        </w:numPr>
+      </w:pPr>
+      <w:r>
+        <w:drawing>
+          <wp:inline distT="0" distB="0" distL="114300" distR="114300">
+            <wp:extent cx="1334770" cy="1514475"/>
+            <wp:effectExtent l="0" t="0" r="17780" b="9525"/>
+            <wp:docPr id="3" name="Picture 2"/>
+            <wp:cNvGraphicFramePr>
+              <a:graphicFrameLocks xmlns:a="http://schemas.openxmlformats.org/drawingml/2006/main" noChangeAspect="true"/>
+            </wp:cNvGraphicFramePr>
+            <a:graphic xmlns:a="http://schemas.openxmlformats.org/drawingml/2006/main">
+              <a:graphicData uri="http://schemas.openxmlformats.org/drawingml/2006/picture">
+                <pic:pic xmlns:pic="http://schemas.openxmlformats.org/drawingml/2006/picture">
+                  <pic:nvPicPr>
+                    <pic:cNvPr id="3" name="Picture 2"/>
+                    <pic:cNvPicPr>
+                      <a:picLocks noChangeAspect="true"/>
+                    </pic:cNvPicPr>
+                  </pic:nvPicPr>
+                  <pic:blipFill>
+                    <a:blip r:embed="rId6"/>
+                    <a:srcRect l="16631" t="15585" r="66341" b="21287"/>
+                    <a:stretch>
+                      <a:fillRect/>
+                    </a:stretch>
+                  </pic:blipFill>
+                  <pic:spPr>
+                    <a:xfrm>
+                      <a:off x="0" y="0"/>
+                      <a:ext cx="1334770" cy="1514475"/>
+                    </a:xfrm>
+                    <a:prstGeom prst="rect">
+                      <a:avLst/>
+                    </a:prstGeom>
+                    <a:noFill/>
+                    <a:ln>
+                      <a:noFill/>
+                    </a:ln>
+                  </pic:spPr>
+                </pic:pic>
+              </a:graphicData>
+            </a:graphic>
+          </wp:inline>
+        </w:drawing>
+      </w:r>
+    </w:p>
+    <w:p>
+      <w:pPr>
+        <w:numPr>
+          <w:ilvl w:val="0"/>
+          <w:numId w:val="3"/>
+        </w:numPr>
+        <w:rPr>
+          <w:rFonts w:hint="default"/>
+          <w:sz w:val="28"/>
+          <w:szCs w:val="28"/>
+          <w:lang w:val="en"/>
+        </w:rPr>
+      </w:pPr>
+      <w:r>
+        <w:rPr>
+          <w:rFonts w:hint="default"/>
+          <w:sz w:val="28"/>
+          <w:szCs w:val="28"/>
+          <w:lang w:val="en"/>
+        </w:rPr>
+        <w:t>Strlen() :- this Function measurement the string of the length.</w:t>
+      </w:r>
+    </w:p>
+    <w:p>
+      <w:pPr>
+        <w:numPr>
+          <w:ilvl w:val="0"/>
+          <w:numId w:val="3"/>
+        </w:numPr>
+        <w:rPr>
+          <w:rFonts w:hint="default"/>
+          <w:sz w:val="28"/>
+          <w:szCs w:val="28"/>
+          <w:lang w:val="en"/>
+        </w:rPr>
+      </w:pPr>
+      <w:r>
+        <w:rPr>
+          <w:rFonts w:hint="default"/>
+          <w:sz w:val="28"/>
+          <w:szCs w:val="28"/>
+          <w:lang w:val="en"/>
+        </w:rPr>
+        <w:t>Strrev() :- This function is use to reverse the string.</w:t>
+      </w:r>
+    </w:p>
+    <w:p>
+      <w:pPr>
+        <w:numPr>
+          <w:ilvl w:val="0"/>
+          <w:numId w:val="3"/>
+        </w:numPr>
+        <w:rPr>
+          <w:rFonts w:hint="default"/>
+          <w:sz w:val="28"/>
+          <w:szCs w:val="28"/>
+          <w:lang w:val="en"/>
+        </w:rPr>
+      </w:pPr>
+      <w:r>
+        <w:rPr>
+          <w:rFonts w:hint="default"/>
+          <w:sz w:val="28"/>
+          <w:szCs w:val="28"/>
+          <w:lang w:val="en"/>
+        </w:rPr>
+        <w:t>Strlwr() :- This function user is in the string that ever upper later converted into small.</w:t>
+      </w:r>
+    </w:p>
+    <w:p>
+      <w:pPr>
+        <w:numPr>
+          <w:ilvl w:val="0"/>
+          <w:numId w:val="3"/>
+        </w:numPr>
+        <w:rPr>
+          <w:rFonts w:hint="default"/>
+          <w:sz w:val="28"/>
+          <w:szCs w:val="28"/>
+          <w:lang w:val="en"/>
+        </w:rPr>
+      </w:pPr>
+      <w:r>
+        <w:rPr>
+          <w:rFonts w:hint="default"/>
+          <w:sz w:val="28"/>
+          <w:szCs w:val="28"/>
+          <w:lang w:val="en"/>
+        </w:rPr>
+        <w:t>Strupr() :-</w:t>
+      </w:r>
+      <w:r>
+        <w:rPr>
+          <w:rFonts w:hint="default"/>
+          <w:sz w:val="28"/>
+          <w:szCs w:val="28"/>
+          <w:lang w:val="en"/>
+        </w:rPr>
+        <w:t>This function user is in the string that ever small later converted into upper.</w:t>
+      </w:r>
+    </w:p>
+    <w:p>
+      <w:pPr>
+        <w:numPr>
+          <w:ilvl w:val="0"/>
+          <w:numId w:val="3"/>
+        </w:numPr>
+        <w:rPr>
+          <w:rFonts w:hint="default"/>
+          <w:sz w:val="28"/>
+          <w:szCs w:val="28"/>
+          <w:lang w:val="en"/>
+        </w:rPr>
+      </w:pPr>
+      <w:r>
+        <w:rPr>
+          <w:rFonts w:hint="default"/>
+          <w:sz w:val="28"/>
+          <w:szCs w:val="28"/>
+          <w:lang w:val="en"/>
+        </w:rPr>
+        <w:t>Strcpy() :- then function user when you want to copy the string.</w:t>
+      </w:r>
+    </w:p>
+    <w:p>
+      <w:pPr>
+        <w:numPr>
+          <w:ilvl w:val="0"/>
+          <w:numId w:val="3"/>
+        </w:numPr>
+        <w:rPr>
+          <w:rFonts w:hint="default"/>
+          <w:sz w:val="28"/>
+          <w:szCs w:val="28"/>
+          <w:lang w:val="en"/>
+        </w:rPr>
+      </w:pPr>
+      <w:r>
+        <w:rPr>
+          <w:rFonts w:hint="default"/>
+          <w:sz w:val="28"/>
+          <w:szCs w:val="28"/>
+          <w:lang w:val="en"/>
+        </w:rPr>
+        <w:t>Strcmp() :- ??</w:t>
       </w:r>
       <w:bookmarkStart w:id="0" w:name="_GoBack"/>
       <w:bookmarkEnd w:id="0"/>
-      <w:r>
-        <w:rPr>
-          <w:rFonts w:hint="default"/>
-          <w:sz w:val="28"/>
-          <w:szCs w:val="28"/>
-          <w:lang w:val="en"/>
-        </w:rPr>
-        <w:t>acter is 0 (zero).</w:t>
-      </w:r>
+    </w:p>
+    <w:p>
+      <w:pPr>
+        <w:numPr>
+          <w:ilvl w:val="0"/>
+          <w:numId w:val="3"/>
+        </w:numPr>
+        <w:rPr>
+          <w:rFonts w:hint="default"/>
+          <w:sz w:val="28"/>
+          <w:szCs w:val="28"/>
+          <w:lang w:val="en"/>
+        </w:rPr>
+      </w:pPr>
+      <w:r>
+        <w:rPr>
+          <w:rFonts w:hint="default"/>
+          <w:sz w:val="28"/>
+          <w:szCs w:val="28"/>
+          <w:lang w:val="en"/>
+        </w:rPr>
+        <w:t>Strcat() :- ??</w:t>
+      </w:r>
+    </w:p>
+    <w:p>
+      <w:pPr>
+        <w:numPr>
+          <w:numId w:val="0"/>
+        </w:numPr>
+        <w:rPr>
+          <w:rFonts w:hint="default"/>
+          <w:sz w:val="28"/>
+          <w:szCs w:val="28"/>
+          <w:lang w:val="en"/>
+        </w:rPr>
+      </w:pPr>
+    </w:p>
+    <w:p>
+      <w:pPr>
+        <w:numPr>
+          <w:numId w:val="0"/>
+        </w:numPr>
+        <w:rPr>
+          <w:rFonts w:hint="default"/>
+          <w:sz w:val="28"/>
+          <w:szCs w:val="28"/>
+          <w:lang w:val="en"/>
+        </w:rPr>
+      </w:pPr>
+      <w:r>
+        <w:rPr>
+          <w:rFonts w:hint="default"/>
+          <w:sz w:val="28"/>
+          <w:szCs w:val="28"/>
+          <w:lang w:val="en"/>
+        </w:rPr>
+        <w:t>Handling Multiple Strings</w:t>
+      </w:r>
+    </w:p>
+    <w:p>
+      <w:pPr>
+        <w:numPr>
+          <w:numId w:val="0"/>
+        </w:numPr>
+        <w:rPr>
+          <w:rFonts w:hint="default"/>
+          <w:sz w:val="28"/>
+          <w:szCs w:val="28"/>
+          <w:lang w:val="en"/>
+        </w:rPr>
+      </w:pPr>
+    </w:p>
+    <w:p>
+      <w:pPr>
+        <w:numPr>
+          <w:numId w:val="0"/>
+        </w:numPr>
+        <w:rPr>
+          <w:rFonts w:hint="default"/>
+          <w:sz w:val="28"/>
+          <w:szCs w:val="28"/>
+          <w:lang w:val="en"/>
+        </w:rPr>
+      </w:pPr>
     </w:p>
     <w:sectPr>
       <w:pgSz w:w="11906" w:h="16838"/>
@@ -113,8 +747,38 @@
       <w:lvlJc w:val="left"/>
     </w:lvl>
   </w:abstractNum>
+  <w:abstractNum w:abstractNumId="1">
+    <w:nsid w:val="F0FF8EB0"/>
+    <w:multiLevelType w:val="singleLevel"/>
+    <w:tmpl w:val="F0FF8EB0"/>
+    <w:lvl w:ilvl="0" w:tentative="0">
+      <w:start w:val="1"/>
+      <w:numFmt w:val="decimal"/>
+      <w:suff w:val="space"/>
+      <w:lvlText w:val="(%1)"/>
+      <w:lvlJc w:val="left"/>
+    </w:lvl>
+  </w:abstractNum>
+  <w:abstractNum w:abstractNumId="2">
+    <w:nsid w:val="6F7E6342"/>
+    <w:multiLevelType w:val="singleLevel"/>
+    <w:tmpl w:val="6F7E6342"/>
+    <w:lvl w:ilvl="0" w:tentative="0">
+      <w:start w:val="1"/>
+      <w:numFmt w:val="decimal"/>
+      <w:suff w:val="space"/>
+      <w:lvlText w:val="(%1)"/>
+      <w:lvlJc w:val="left"/>
+    </w:lvl>
+  </w:abstractNum>
   <w:num w:numId="1">
     <w:abstractNumId w:val="0"/>
+  </w:num>
+  <w:num w:numId="2">
+    <w:abstractNumId w:val="2"/>
+  </w:num>
+  <w:num w:numId="3">
+    <w:abstractNumId w:val="1"/>
   </w:num>
 </w:numbering>
 </file>
@@ -124,7 +788,7 @@
   <w:docDefaults>
     <w:rPrDefault>
       <w:rPr>
-        <w:rFonts w:asciiTheme="minorHAnsi" w:hAnsiTheme="minorHAnsi" w:eastAsiaTheme="minorEastAsia" w:cstheme="minorBidi"/>
+        <w:rFonts w:ascii="Times New Roman" w:hAnsi="Times New Roman" w:eastAsia="SimSun" w:cs="Times New Roman"/>
       </w:rPr>
     </w:rPrDefault>
   </w:docDefaults>
@@ -194,7 +858,7 @@
     <w:lsdException w:qFormat="1" w:unhideWhenUsed="0" w:uiPriority="0" w:semiHidden="0" w:name="Title"/>
     <w:lsdException w:unhideWhenUsed="0" w:uiPriority="0" w:semiHidden="0" w:name="Closing"/>
     <w:lsdException w:unhideWhenUsed="0" w:uiPriority="0" w:semiHidden="0" w:name="Signature"/>
-    <w:lsdException w:unhideWhenUsed="0" w:uiPriority="0" w:name="Default Paragraph Font"/>
+    <w:lsdException w:qFormat="1" w:unhideWhenUsed="0" w:uiPriority="0" w:name="Default Paragraph Font"/>
     <w:lsdException w:unhideWhenUsed="0" w:uiPriority="0" w:semiHidden="0" w:name="Body Text"/>
     <w:lsdException w:unhideWhenUsed="0" w:uiPriority="0" w:semiHidden="0" w:name="Body Text Indent"/>
     <w:lsdException w:unhideWhenUsed="0" w:uiPriority="0" w:semiHidden="0" w:name="List Continue"/>
@@ -232,7 +896,7 @@
     <w:lsdException w:unhideWhenUsed="0" w:uiPriority="0" w:semiHidden="0" w:name="HTML Sample"/>
     <w:lsdException w:unhideWhenUsed="0" w:uiPriority="0" w:semiHidden="0" w:name="HTML Typewriter"/>
     <w:lsdException w:unhideWhenUsed="0" w:uiPriority="0" w:semiHidden="0" w:name="HTML Variable"/>
-    <w:lsdException w:unhideWhenUsed="0" w:uiPriority="0" w:name="Normal Table"/>
+    <w:lsdException w:qFormat="1" w:unhideWhenUsed="0" w:uiPriority="0" w:name="Normal Table"/>
     <w:lsdException w:unhideWhenUsed="0" w:uiPriority="0" w:semiHidden="0" w:name="annotation subject"/>
     <w:lsdException w:unhideWhenUsed="0" w:uiPriority="0" w:semiHidden="0" w:name="Table Simple 1"/>
     <w:lsdException w:unhideWhenUsed="0" w:uiPriority="0" w:semiHidden="0" w:name="Table Simple 2"/>
@@ -407,14 +1071,37 @@
       <w:szCs w:val="44"/>
     </w:rPr>
   </w:style>
-  <w:style w:type="character" w:default="1" w:styleId="3">
+  <w:style w:type="paragraph" w:styleId="3">
+    <w:name w:val="heading 3"/>
+    <w:next w:val="1"/>
+    <w:semiHidden/>
+    <w:unhideWhenUsed/>
+    <w:qFormat/>
+    <w:uiPriority w:val="0"/>
+    <w:pPr>
+      <w:spacing w:before="0" w:beforeAutospacing="1" w:after="0" w:afterAutospacing="1"/>
+      <w:jc w:val="left"/>
+    </w:pPr>
+    <w:rPr>
+      <w:rFonts w:hint="eastAsia" w:ascii="SimSun" w:hAnsi="SimSun" w:eastAsia="SimSun" w:cs="SimSun"/>
+      <w:b/>
+      <w:bCs/>
+      <w:kern w:val="0"/>
+      <w:sz w:val="27"/>
+      <w:szCs w:val="27"/>
+      <w:lang w:val="en-US" w:eastAsia="zh-CN" w:bidi="ar"/>
+    </w:rPr>
+  </w:style>
+  <w:style w:type="character" w:default="1" w:styleId="4">
     <w:name w:val="Default Paragraph Font"/>
     <w:semiHidden/>
+    <w:qFormat/>
     <w:uiPriority w:val="0"/>
   </w:style>
-  <w:style w:type="table" w:default="1" w:styleId="4">
+  <w:style w:type="table" w:default="1" w:styleId="5">
     <w:name w:val="Normal Table"/>
     <w:semiHidden/>
+    <w:qFormat/>
     <w:uiPriority w:val="0"/>
     <w:tblPr>
       <w:tblCellMar>
@@ -424,6 +1111,15 @@
         <w:right w:w="108" w:type="dxa"/>
       </w:tblCellMar>
     </w:tblPr>
+  </w:style>
+  <w:style w:type="character" w:styleId="6">
+    <w:name w:val="Hyperlink"/>
+    <w:basedOn w:val="4"/>
+    <w:uiPriority w:val="0"/>
+    <w:rPr>
+      <w:color w:val="0000FF"/>
+      <w:u w:val="single"/>
+    </w:rPr>
   </w:style>
 </w:styles>
 </file>

</xml_diff>